<commit_message>
Updated Spring Boot Docker Document
</commit_message>
<xml_diff>
--- a/UnderstandingDocker/SpringBootDocker.docx
+++ b/UnderstandingDocker/SpringBootDocker.docx
@@ -311,10 +311,10 @@
             <v:path o:extrusionok="f" gradientshapeok="t" o:connecttype="rect"/>
             <o:lock v:ext="edit" aspectratio="t"/>
           </v:shapetype>
-          <v:shape id="_x0000_i1025" type="#_x0000_t75" style="width:45pt;height:40.5pt" o:ole="">
+          <v:shape id="_x0000_i1025" type="#_x0000_t75" style="width:45.15pt;height:40.3pt" o:ole="">
             <v:imagedata r:id="rId10" o:title=""/>
           </v:shape>
-          <o:OLEObject Type="Embed" ProgID="Package" ShapeID="_x0000_i1025" DrawAspect="Content" ObjectID="_1591672957" r:id="rId11"/>
+          <o:OLEObject Type="Embed" ProgID="Package" ShapeID="_x0000_i1025" DrawAspect="Content" ObjectID="_1605126194" r:id="rId11"/>
         </w:object>
       </w:r>
     </w:p>
@@ -337,19 +337,7 @@
         </w:numPr>
       </w:pPr>
       <w:r>
-        <w:t xml:space="preserve">After that Open </w:t>
-      </w:r>
-      <w:proofErr w:type="spellStart"/>
-      <w:r>
-        <w:t>Docker</w:t>
-      </w:r>
-      <w:proofErr w:type="spellEnd"/>
-      <w:r>
-        <w:t xml:space="preserve"> Quick start </w:t>
-      </w:r>
-      <w:proofErr w:type="gramStart"/>
-      <w:r>
-        <w:t xml:space="preserve">Terminal </w:t>
+        <w:t xml:space="preserve">After that Open Docker Quick start Terminal </w:t>
       </w:r>
       <w:r>
         <w:rPr>
@@ -401,7 +389,6 @@
           </wp:inline>
         </w:drawing>
       </w:r>
-      <w:proofErr w:type="gramEnd"/>
       <w:r>
         <w:t xml:space="preserve"> .</w:t>
       </w:r>
@@ -426,13 +413,8 @@
           <w:numId w:val="2"/>
         </w:numPr>
       </w:pPr>
-      <w:proofErr w:type="spellStart"/>
-      <w:r>
-        <w:t>Mvn</w:t>
-      </w:r>
-      <w:proofErr w:type="spellEnd"/>
-      <w:r>
-        <w:t xml:space="preserve"> clean</w:t>
+      <w:r>
+        <w:t>Mvn clean</w:t>
       </w:r>
     </w:p>
     <w:p>
@@ -443,13 +425,8 @@
           <w:numId w:val="2"/>
         </w:numPr>
       </w:pPr>
-      <w:proofErr w:type="spellStart"/>
-      <w:r>
-        <w:t>Mvn</w:t>
-      </w:r>
-      <w:proofErr w:type="spellEnd"/>
-      <w:r>
-        <w:t xml:space="preserve"> install</w:t>
+      <w:r>
+        <w:t>Mvn install</w:t>
       </w:r>
     </w:p>
     <w:p>
@@ -461,7 +438,6 @@
         </w:numPr>
       </w:pPr>
       <w:r>
-        <w:lastRenderedPageBreak/>
         <w:t>Execute the below commands:</w:t>
       </w:r>
     </w:p>
@@ -474,6 +450,7 @@
         <w:rPr>
           <w:noProof/>
         </w:rPr>
+        <w:lastRenderedPageBreak/>
         <w:drawing>
           <wp:inline distT="0" distB="0" distL="0" distR="0">
             <wp:extent cx="4761931" cy="2190750"/>
@@ -536,15 +513,7 @@
         <w:ind w:left="567" w:hanging="141"/>
       </w:pPr>
       <w:r>
-        <w:t xml:space="preserve">Run the </w:t>
-      </w:r>
-      <w:proofErr w:type="spellStart"/>
-      <w:r>
-        <w:t>docker</w:t>
-      </w:r>
-      <w:proofErr w:type="spellEnd"/>
-      <w:r>
-        <w:t xml:space="preserve"> image as:</w:t>
+        <w:t>Run the docker image as:</w:t>
       </w:r>
     </w:p>
     <w:p>
@@ -628,7 +597,6 @@
         </w:numPr>
         <w:ind w:left="426" w:firstLine="0"/>
       </w:pPr>
-      <w:proofErr w:type="spellStart"/>
       <w:r>
         <w:rPr>
           <w:b/>
@@ -636,35 +604,16 @@
         </w:rPr>
         <w:t>Ctrl+C</w:t>
       </w:r>
-      <w:proofErr w:type="spellEnd"/>
       <w:r>
         <w:t xml:space="preserve">    then type </w:t>
       </w:r>
-      <w:proofErr w:type="spellStart"/>
       <w:r>
         <w:rPr>
           <w:b/>
           <w:color w:val="70AD47" w:themeColor="accent6"/>
         </w:rPr>
-        <w:t>docker</w:t>
-      </w:r>
-      <w:proofErr w:type="spellEnd"/>
-      <w:r>
-        <w:rPr>
-          <w:b/>
-          <w:color w:val="70AD47" w:themeColor="accent6"/>
-        </w:rPr>
-        <w:t xml:space="preserve">-machine </w:t>
-      </w:r>
-      <w:proofErr w:type="spellStart"/>
-      <w:r>
-        <w:rPr>
-          <w:b/>
-          <w:color w:val="70AD47" w:themeColor="accent6"/>
-        </w:rPr>
-        <w:t>ls</w:t>
-      </w:r>
-      <w:proofErr w:type="spellEnd"/>
+        <w:t>docker-machine ls</w:t>
+      </w:r>
       <w:r>
         <w:t xml:space="preserve"> to get the IP.</w:t>
       </w:r>
@@ -753,7 +702,7 @@
         <w:drawing>
           <wp:inline distT="0" distB="0" distL="0" distR="0">
             <wp:extent cx="4933950" cy="733425"/>
-            <wp:effectExtent l="19050" t="0" r="0" b="0"/>
+            <wp:effectExtent l="19050" t="19050" r="19050" b="28575"/>
             <wp:docPr id="13" name="Picture 13"/>
             <wp:cNvGraphicFramePr>
               <a:graphicFrameLocks xmlns:a="http://schemas.openxmlformats.org/drawingml/2006/main" noChangeAspect="1"/>
@@ -784,6 +733,135 @@
                     </a:prstGeom>
                     <a:noFill/>
                     <a:ln w="9525">
+                      <a:solidFill>
+                        <a:schemeClr val="accent1"/>
+                      </a:solidFill>
+                      <a:miter lim="800000"/>
+                      <a:headEnd/>
+                      <a:tailEnd/>
+                    </a:ln>
+                  </pic:spPr>
+                </pic:pic>
+              </a:graphicData>
+            </a:graphic>
+          </wp:inline>
+        </w:drawing>
+      </w:r>
+    </w:p>
+    <w:p/>
+    <w:p/>
+    <w:p>
+      <w:r>
+        <w:lastRenderedPageBreak/>
+        <w:t>Now, next time,</w:t>
+      </w:r>
+      <w:r>
+        <w:t xml:space="preserve"> on Docker Quick Terminal….</w:t>
+      </w:r>
+    </w:p>
+    <w:p>
+      <w:r>
+        <w:rPr>
+          <w:noProof/>
+        </w:rPr>
+        <w:drawing>
+          <wp:inline distT="0" distB="0" distL="0" distR="0">
+            <wp:extent cx="5946443" cy="3713613"/>
+            <wp:effectExtent l="19050" t="19050" r="16207" b="20187"/>
+            <wp:docPr id="2" name="Picture 2"/>
+            <wp:cNvGraphicFramePr>
+              <a:graphicFrameLocks xmlns:a="http://schemas.openxmlformats.org/drawingml/2006/main" noChangeAspect="1"/>
+            </wp:cNvGraphicFramePr>
+            <a:graphic xmlns:a="http://schemas.openxmlformats.org/drawingml/2006/main">
+              <a:graphicData uri="http://schemas.openxmlformats.org/drawingml/2006/picture">
+                <pic:pic xmlns:pic="http://schemas.openxmlformats.org/drawingml/2006/picture">
+                  <pic:nvPicPr>
+                    <pic:cNvPr id="0" name="Picture 2"/>
+                    <pic:cNvPicPr>
+                      <a:picLocks noChangeAspect="1" noChangeArrowheads="1"/>
+                    </pic:cNvPicPr>
+                  </pic:nvPicPr>
+                  <pic:blipFill>
+                    <a:blip r:embed="rId17" cstate="print"/>
+                    <a:srcRect b="23924"/>
+                    <a:stretch>
+                      <a:fillRect/>
+                    </a:stretch>
+                  </pic:blipFill>
+                  <pic:spPr bwMode="auto">
+                    <a:xfrm>
+                      <a:off x="0" y="0"/>
+                      <a:ext cx="5946443" cy="3713613"/>
+                    </a:xfrm>
+                    <a:prstGeom prst="rect">
+                      <a:avLst/>
+                    </a:prstGeom>
+                    <a:noFill/>
+                    <a:ln w="9525">
+                      <a:solidFill>
+                        <a:schemeClr val="accent1"/>
+                      </a:solidFill>
+                      <a:miter lim="800000"/>
+                      <a:headEnd/>
+                      <a:tailEnd/>
+                    </a:ln>
+                  </pic:spPr>
+                </pic:pic>
+              </a:graphicData>
+            </a:graphic>
+          </wp:inline>
+        </w:drawing>
+      </w:r>
+    </w:p>
+    <w:p>
+      <w:r>
+        <w:t>…</w:t>
+      </w:r>
+    </w:p>
+    <w:p>
+      <w:r>
+        <w:t>…</w:t>
+      </w:r>
+    </w:p>
+    <w:p>
+      <w:r>
+        <w:rPr>
+          <w:noProof/>
+        </w:rPr>
+        <w:drawing>
+          <wp:inline distT="0" distB="0" distL="0" distR="0">
+            <wp:extent cx="5945022" cy="784746"/>
+            <wp:effectExtent l="19050" t="0" r="0" b="0"/>
+            <wp:docPr id="1" name="Picture 14"/>
+            <wp:cNvGraphicFramePr>
+              <a:graphicFrameLocks xmlns:a="http://schemas.openxmlformats.org/drawingml/2006/main" noChangeAspect="1"/>
+            </wp:cNvGraphicFramePr>
+            <a:graphic xmlns:a="http://schemas.openxmlformats.org/drawingml/2006/main">
+              <a:graphicData uri="http://schemas.openxmlformats.org/drawingml/2006/picture">
+                <pic:pic xmlns:pic="http://schemas.openxmlformats.org/drawingml/2006/picture">
+                  <pic:nvPicPr>
+                    <pic:cNvPr id="0" name="Picture 14"/>
+                    <pic:cNvPicPr>
+                      <a:picLocks noChangeAspect="1" noChangeArrowheads="1"/>
+                    </pic:cNvPicPr>
+                  </pic:nvPicPr>
+                  <pic:blipFill>
+                    <a:blip r:embed="rId18" cstate="print"/>
+                    <a:srcRect t="57746" b="1761"/>
+                    <a:stretch>
+                      <a:fillRect/>
+                    </a:stretch>
+                  </pic:blipFill>
+                  <pic:spPr bwMode="auto">
+                    <a:xfrm>
+                      <a:off x="0" y="0"/>
+                      <a:ext cx="5945022" cy="784746"/>
+                    </a:xfrm>
+                    <a:prstGeom prst="rect">
+                      <a:avLst/>
+                    </a:prstGeom>
+                    <a:noFill/>
+                    <a:ln w="9525">
                       <a:noFill/>
                       <a:miter lim="800000"/>
                       <a:headEnd/>
@@ -797,9 +875,115 @@
         </w:drawing>
       </w:r>
     </w:p>
+    <w:p>
+      <w:r>
+        <w:rPr>
+          <w:noProof/>
+        </w:rPr>
+        <w:drawing>
+          <wp:inline distT="0" distB="0" distL="0" distR="0">
+            <wp:extent cx="4578985" cy="989330"/>
+            <wp:effectExtent l="19050" t="0" r="0" b="0"/>
+            <wp:docPr id="8" name="Picture 8"/>
+            <wp:cNvGraphicFramePr>
+              <a:graphicFrameLocks xmlns:a="http://schemas.openxmlformats.org/drawingml/2006/main" noChangeAspect="1"/>
+            </wp:cNvGraphicFramePr>
+            <a:graphic xmlns:a="http://schemas.openxmlformats.org/drawingml/2006/main">
+              <a:graphicData uri="http://schemas.openxmlformats.org/drawingml/2006/picture">
+                <pic:pic xmlns:pic="http://schemas.openxmlformats.org/drawingml/2006/picture">
+                  <pic:nvPicPr>
+                    <pic:cNvPr id="0" name="Picture 8"/>
+                    <pic:cNvPicPr>
+                      <a:picLocks noChangeAspect="1" noChangeArrowheads="1"/>
+                    </pic:cNvPicPr>
+                  </pic:nvPicPr>
+                  <pic:blipFill>
+                    <a:blip r:embed="rId19" cstate="print"/>
+                    <a:srcRect/>
+                    <a:stretch>
+                      <a:fillRect/>
+                    </a:stretch>
+                  </pic:blipFill>
+                  <pic:spPr bwMode="auto">
+                    <a:xfrm>
+                      <a:off x="0" y="0"/>
+                      <a:ext cx="4578985" cy="989330"/>
+                    </a:xfrm>
+                    <a:prstGeom prst="rect">
+                      <a:avLst/>
+                    </a:prstGeom>
+                    <a:noFill/>
+                    <a:ln w="9525">
+                      <a:noFill/>
+                      <a:miter lim="800000"/>
+                      <a:headEnd/>
+                      <a:tailEnd/>
+                    </a:ln>
+                  </pic:spPr>
+                </pic:pic>
+              </a:graphicData>
+            </a:graphic>
+          </wp:inline>
+        </w:drawing>
+      </w:r>
+    </w:p>
+    <w:p>
+      <w:r>
+        <w:rPr>
+          <w:noProof/>
+        </w:rPr>
+        <w:drawing>
+          <wp:inline distT="0" distB="0" distL="0" distR="0">
+            <wp:extent cx="3290532" cy="1253560"/>
+            <wp:effectExtent l="19050" t="19050" r="24168" b="22790"/>
+            <wp:docPr id="11" name="Picture 11"/>
+            <wp:cNvGraphicFramePr>
+              <a:graphicFrameLocks xmlns:a="http://schemas.openxmlformats.org/drawingml/2006/main" noChangeAspect="1"/>
+            </wp:cNvGraphicFramePr>
+            <a:graphic xmlns:a="http://schemas.openxmlformats.org/drawingml/2006/main">
+              <a:graphicData uri="http://schemas.openxmlformats.org/drawingml/2006/picture">
+                <pic:pic xmlns:pic="http://schemas.openxmlformats.org/drawingml/2006/picture">
+                  <pic:nvPicPr>
+                    <pic:cNvPr id="0" name="Picture 11"/>
+                    <pic:cNvPicPr>
+                      <a:picLocks noChangeAspect="1" noChangeArrowheads="1"/>
+                    </pic:cNvPicPr>
+                  </pic:nvPicPr>
+                  <pic:blipFill>
+                    <a:blip r:embed="rId20" cstate="print"/>
+                    <a:srcRect/>
+                    <a:stretch>
+                      <a:fillRect/>
+                    </a:stretch>
+                  </pic:blipFill>
+                  <pic:spPr bwMode="auto">
+                    <a:xfrm>
+                      <a:off x="0" y="0"/>
+                      <a:ext cx="3294674" cy="1255138"/>
+                    </a:xfrm>
+                    <a:prstGeom prst="rect">
+                      <a:avLst/>
+                    </a:prstGeom>
+                    <a:noFill/>
+                    <a:ln w="9525">
+                      <a:solidFill>
+                        <a:schemeClr val="accent1"/>
+                      </a:solidFill>
+                      <a:miter lim="800000"/>
+                      <a:headEnd/>
+                      <a:tailEnd/>
+                    </a:ln>
+                  </pic:spPr>
+                </pic:pic>
+              </a:graphicData>
+            </a:graphic>
+          </wp:inline>
+        </w:drawing>
+      </w:r>
+    </w:p>
     <w:sectPr>
       <w:pgSz w:w="12240" w:h="15840"/>
-      <w:pgMar w:top="1440" w:right="1440" w:bottom="1440" w:left="1440" w:header="720" w:footer="720" w:gutter="0"/>
+      <w:pgMar w:top="993" w:right="1440" w:bottom="1440" w:left="1440" w:header="720" w:footer="720" w:gutter="0"/>
       <w:cols w:space="720"/>
       <w:docGrid w:linePitch="360"/>
     </w:sectPr>
@@ -2032,7 +2216,7 @@
   <a:extraClrSchemeLst/>
   <a:extLst>
     <a:ext uri="{05A4C25C-085E-4340-85A3-A5531E510DB2}">
-      <thm15:themeFamily xmlns="" xmlns:thm15="http://schemas.microsoft.com/office/thememl/2012/main" name="Office Theme" id="{62F939B6-93AF-4DB8-9C6B-D6C7DFDC589F}" vid="{4A3C46E8-61CC-4603-A589-7422A47A8E4A}"/>
+      <thm15:themeFamily xmlns:thm15="http://schemas.microsoft.com/office/thememl/2012/main" xmlns="" name="Office Theme" id="{62F939B6-93AF-4DB8-9C6B-D6C7DFDC589F}" vid="{4A3C46E8-61CC-4603-A589-7422A47A8E4A}"/>
     </a:ext>
   </a:extLst>
 </a:theme>
@@ -2043,7 +2227,7 @@
 </file>
 
 <file path=customXml/itemProps1.xml><?xml version="1.0" encoding="utf-8"?>
-<ds:datastoreItem xmlns:ds="http://schemas.openxmlformats.org/officeDocument/2006/customXml" ds:itemID="{D752F745-FA93-4E09-B4E1-EABFBF13D4EC}">
+<ds:datastoreItem xmlns:ds="http://schemas.openxmlformats.org/officeDocument/2006/customXml" ds:itemID="{4E5BA755-BD8C-409D-BDA3-E86AEEE0CB60}">
   <ds:schemaRefs>
     <ds:schemaRef ds:uri="http://schemas.openxmlformats.org/officeDocument/2006/bibliography"/>
   </ds:schemaRefs>

</xml_diff>